<commit_message>
Mas y mas documentacion
</commit_message>
<xml_diff>
--- a/Documentacion/2-Estrategia de resolucion/Estrategia de resolucion final.docx
+++ b/Documentacion/2-Estrategia de resolucion/Estrategia de resolucion final.docx
@@ -703,7 +703,7 @@
           <w:sz w:val="36"/>
           <w:szCs w:val="36"/>
         </w:rPr>
-        <w:t>-Pagina 1</w:t>
+        <w:t>-Página 3</w:t>
       </w:r>
       <w:r>
         <w:rPr>
@@ -744,7 +744,15 @@
           <w:sz w:val="36"/>
           <w:szCs w:val="36"/>
         </w:rPr>
-        <w:t>-Pagina 2</w:t>
+        <w:t>-</w:t>
+      </w:r>
+      <w:r>
+        <w:rPr>
+          <w:rFonts w:cstheme="minorHAnsi"/>
+          <w:sz w:val="36"/>
+          <w:szCs w:val="36"/>
+        </w:rPr>
+        <w:t>Página 4</w:t>
       </w:r>
       <w:r>
         <w:rPr>
@@ -777,7 +785,7 @@
           <w:sz w:val="36"/>
           <w:szCs w:val="36"/>
         </w:rPr>
-        <w:t>-Pagina 3</w:t>
+        <w:t>-Página 5-6</w:t>
       </w:r>
       <w:r>
         <w:rPr>
@@ -810,15 +818,31 @@
           <w:sz w:val="36"/>
           <w:szCs w:val="36"/>
         </w:rPr>
-        <w:t xml:space="preserve">-Pagina </w:t>
-      </w:r>
-      <w:r>
-        <w:rPr>
-          <w:rFonts w:cstheme="minorHAnsi"/>
-          <w:sz w:val="36"/>
-          <w:szCs w:val="36"/>
-        </w:rPr>
-        <w:t>4</w:t>
+        <w:t>-</w:t>
+      </w:r>
+      <w:r>
+        <w:rPr>
+          <w:rFonts w:cstheme="minorHAnsi"/>
+          <w:sz w:val="36"/>
+          <w:szCs w:val="36"/>
+        </w:rPr>
+        <w:t>Página</w:t>
+      </w:r>
+      <w:r>
+        <w:rPr>
+          <w:rFonts w:cstheme="minorHAnsi"/>
+          <w:sz w:val="36"/>
+          <w:szCs w:val="36"/>
+        </w:rPr>
+        <w:t xml:space="preserve"> </w:t>
+      </w:r>
+      <w:r>
+        <w:rPr>
+          <w:rFonts w:cstheme="minorHAnsi"/>
+          <w:sz w:val="36"/>
+          <w:szCs w:val="36"/>
+        </w:rPr>
+        <w:t>7</w:t>
       </w:r>
       <w:r>
         <w:rPr>
@@ -1188,13 +1212,6 @@
         </w:rPr>
         <w:t xml:space="preserve"> TDA (relaciones):</w:t>
       </w:r>
-    </w:p>
-    <w:p>
-      <w:pPr>
-        <w:rPr>
-          <w:rFonts w:cstheme="minorHAnsi"/>
-        </w:rPr>
-      </w:pPr>
     </w:p>
     <w:p>
       <w:pPr>
@@ -1253,17 +1270,95 @@
     </w:p>
     <w:p>
       <w:pPr>
+        <w:rPr>
+          <w:rFonts w:cstheme="minorHAnsi"/>
+        </w:rPr>
+      </w:pPr>
+      <w:bookmarkStart w:id="0" w:name="_GoBack"/>
+      <w:bookmarkEnd w:id="0"/>
+    </w:p>
+    <w:p>
+      <w:pPr>
+        <w:spacing w:line="360" w:lineRule="auto"/>
+        <w:rPr>
+          <w:rFonts w:cstheme="minorHAnsi"/>
+          <w:b/>
+          <w:sz w:val="36"/>
+          <w:szCs w:val="36"/>
+          <w:u w:val="single"/>
+        </w:rPr>
+      </w:pPr>
+      <w:r>
+        <w:rPr>
+          <w:rFonts w:cstheme="minorHAnsi"/>
+          <w:b/>
+          <w:sz w:val="36"/>
+          <w:szCs w:val="36"/>
+          <w:u w:val="single"/>
+        </w:rPr>
+        <w:t>Modificación de resolución final</w:t>
+      </w:r>
+      <w:r>
+        <w:rPr>
+          <w:rFonts w:cstheme="minorHAnsi"/>
+          <w:b/>
+          <w:sz w:val="36"/>
+          <w:szCs w:val="36"/>
+          <w:u w:val="single"/>
+        </w:rPr>
+        <w:t>:</w:t>
+      </w:r>
+    </w:p>
+    <w:p>
+      <w:pPr>
+        <w:spacing w:line="360" w:lineRule="auto"/>
+        <w:rPr>
+          <w:rFonts w:cstheme="minorHAnsi"/>
+          <w:b/>
+          <w:sz w:val="36"/>
+          <w:szCs w:val="36"/>
+          <w:u w:val="single"/>
+        </w:rPr>
+      </w:pPr>
+      <w:r>
+        <w:rPr>
+          <w:rFonts w:cstheme="minorHAnsi"/>
+          <w:sz w:val="36"/>
+          <w:szCs w:val="36"/>
+        </w:rPr>
+        <w:pict>
+          <v:shapetype id="_x0000_t75" coordsize="21600,21600" o:spt="75" o:preferrelative="t" path="m@4@5l@4@11@9@11@9@5xe" filled="f" stroked="f">
+            <v:stroke joinstyle="miter"/>
+            <v:formulas>
+              <v:f eqn="if lineDrawn pixelLineWidth 0"/>
+              <v:f eqn="sum @0 1 0"/>
+              <v:f eqn="sum 0 0 @1"/>
+              <v:f eqn="prod @2 1 2"/>
+              <v:f eqn="prod @3 21600 pixelWidth"/>
+              <v:f eqn="prod @3 21600 pixelHeight"/>
+              <v:f eqn="sum @0 0 1"/>
+              <v:f eqn="prod @6 1 2"/>
+              <v:f eqn="prod @7 21600 pixelWidth"/>
+              <v:f eqn="sum @8 21600 0"/>
+              <v:f eqn="prod @7 21600 pixelHeight"/>
+              <v:f eqn="sum @10 21600 0"/>
+            </v:formulas>
+            <v:path o:extrusionok="f" gradientshapeok="t" o:connecttype="rect"/>
+            <o:lock v:ext="edit" aspectratio="t"/>
+          </v:shapetype>
+          <v:shape id="_x0000_i1025" type="#_x0000_t75" style="width:444.75pt;height:247.5pt">
+            <v:imagedata r:id="rId8" o:title="DiagramaAyEDFinal"/>
+          </v:shape>
+        </w:pict>
+      </w:r>
+    </w:p>
+    <w:p>
+      <w:pPr>
         <w:spacing w:after="160" w:line="259" w:lineRule="auto"/>
         <w:rPr>
           <w:rFonts w:cstheme="minorHAnsi"/>
         </w:rPr>
       </w:pPr>
-      <w:r>
-        <w:rPr>
-          <w:rFonts w:cstheme="minorHAnsi"/>
-        </w:rPr>
-        <w:br w:type="page"/>
-      </w:r>
     </w:p>
     <w:p>
       <w:pPr>
@@ -1940,17 +2035,7 @@
           <w:u w:val="single"/>
         </w:rPr>
         <w:lastRenderedPageBreak/>
-        <w:t>Modificación de r</w:t>
-      </w:r>
-      <w:r>
-        <w:rPr>
-          <w:rFonts w:cstheme="minorHAnsi"/>
-          <w:b/>
-          <w:sz w:val="36"/>
-          <w:szCs w:val="36"/>
-          <w:u w:val="single"/>
-        </w:rPr>
-        <w:t>esolución final</w:t>
+        <w:t>Modificación de resolución final</w:t>
       </w:r>
       <w:r>
         <w:rPr>
@@ -2544,8 +2629,6 @@
         </w:rPr>
         <w:t>A medida que avanzaba el proyecto nos dividimos el trabajo dependiendo lo que podía hacer cada uno (lógica, armado de estructuras, validación, archivos, etc) utilizando un sistema de control de versiones para tener un desarrollo iterativo.</w:t>
       </w:r>
-      <w:bookmarkStart w:id="0" w:name="_GoBack"/>
-      <w:bookmarkEnd w:id="0"/>
     </w:p>
     <w:p>
       <w:pPr>
@@ -2561,6 +2644,8 @@
     </w:p>
     <w:p/>
     <w:sectPr>
+      <w:footerReference w:type="default" r:id="rId9"/>
+      <w:footerReference w:type="first" r:id="rId10"/>
       <w:pgSz w:w="11906" w:h="16838"/>
       <w:pgMar w:top="1417" w:right="1701" w:bottom="1417" w:left="1701" w:header="708" w:footer="708" w:gutter="0"/>
       <w:cols w:space="708"/>
@@ -2594,6 +2679,110 @@
     </w:p>
   </w:endnote>
 </w:endnotes>
+</file>
+
+<file path=word/footer1.xml><?xml version="1.0" encoding="utf-8"?>
+<w:ftr xmlns:wpc="http://schemas.microsoft.com/office/word/2010/wordprocessingCanvas" xmlns:mc="http://schemas.openxmlformats.org/markup-compatibility/2006" xmlns:o="urn:schemas-microsoft-com:office:office" xmlns:r="http://schemas.openxmlformats.org/officeDocument/2006/relationships" xmlns:m="http://schemas.openxmlformats.org/officeDocument/2006/math" xmlns:v="urn:schemas-microsoft-com:vml" xmlns:wp14="http://schemas.microsoft.com/office/word/2010/wordprocessingDrawing" xmlns:wp="http://schemas.openxmlformats.org/drawingml/2006/wordprocessingDrawing" xmlns:w10="urn:schemas-microsoft-com:office:word" xmlns:w="http://schemas.openxmlformats.org/wordprocessingml/2006/main" xmlns:w14="http://schemas.microsoft.com/office/word/2010/wordml" xmlns:w15="http://schemas.microsoft.com/office/word/2012/wordml" xmlns:wpg="http://schemas.microsoft.com/office/word/2010/wordprocessingGroup" xmlns:wpi="http://schemas.microsoft.com/office/word/2010/wordprocessingInk" xmlns:wne="http://schemas.microsoft.com/office/word/2006/wordml" xmlns:wps="http://schemas.microsoft.com/office/word/2010/wordprocessingShape" mc:Ignorable="w14 w15 wp14">
+  <w:sdt>
+    <w:sdtPr>
+      <w:id w:val="-242260454"/>
+      <w:docPartObj>
+        <w:docPartGallery w:val="Page Numbers (Bottom of Page)"/>
+        <w:docPartUnique/>
+      </w:docPartObj>
+    </w:sdtPr>
+    <w:sdtEndPr/>
+    <w:sdtContent>
+      <w:p>
+        <w:pPr>
+          <w:pStyle w:val="Piedepgina"/>
+          <w:jc w:val="right"/>
+        </w:pPr>
+        <w:r>
+          <w:t xml:space="preserve">Página </w:t>
+        </w:r>
+        <w:r>
+          <w:fldChar w:fldCharType="begin"/>
+        </w:r>
+        <w:r>
+          <w:instrText>PAGE   \* MERGEFORMAT</w:instrText>
+        </w:r>
+        <w:r>
+          <w:fldChar w:fldCharType="separate"/>
+        </w:r>
+        <w:r>
+          <w:rPr>
+            <w:noProof/>
+            <w:lang w:val="es-ES"/>
+          </w:rPr>
+          <w:t>7</w:t>
+        </w:r>
+        <w:r>
+          <w:fldChar w:fldCharType="end"/>
+        </w:r>
+      </w:p>
+    </w:sdtContent>
+  </w:sdt>
+  <w:p>
+    <w:pPr>
+      <w:pStyle w:val="Piedepgina"/>
+      <w:jc w:val="right"/>
+      <w:rPr>
+        <w:lang w:val="es-ES"/>
+      </w:rPr>
+    </w:pPr>
+  </w:p>
+</w:ftr>
+</file>
+
+<file path=word/footer2.xml><?xml version="1.0" encoding="utf-8"?>
+<w:ftr xmlns:wpc="http://schemas.microsoft.com/office/word/2010/wordprocessingCanvas" xmlns:mc="http://schemas.openxmlformats.org/markup-compatibility/2006" xmlns:o="urn:schemas-microsoft-com:office:office" xmlns:r="http://schemas.openxmlformats.org/officeDocument/2006/relationships" xmlns:m="http://schemas.openxmlformats.org/officeDocument/2006/math" xmlns:v="urn:schemas-microsoft-com:vml" xmlns:wp14="http://schemas.microsoft.com/office/word/2010/wordprocessingDrawing" xmlns:wp="http://schemas.openxmlformats.org/drawingml/2006/wordprocessingDrawing" xmlns:w10="urn:schemas-microsoft-com:office:word" xmlns:w="http://schemas.openxmlformats.org/wordprocessingml/2006/main" xmlns:w14="http://schemas.microsoft.com/office/word/2010/wordml" xmlns:w15="http://schemas.microsoft.com/office/word/2012/wordml" xmlns:wpg="http://schemas.microsoft.com/office/word/2010/wordprocessingGroup" xmlns:wpi="http://schemas.microsoft.com/office/word/2010/wordprocessingInk" xmlns:wne="http://schemas.microsoft.com/office/word/2006/wordml" xmlns:wps="http://schemas.microsoft.com/office/word/2010/wordprocessingShape" mc:Ignorable="w14 w15 wp14">
+  <w:sdt>
+    <w:sdtPr>
+      <w:id w:val="322797"/>
+      <w:docPartObj>
+        <w:docPartGallery w:val="Page Numbers (Bottom of Page)"/>
+        <w:docPartUnique/>
+      </w:docPartObj>
+    </w:sdtPr>
+    <w:sdtEndPr/>
+    <w:sdtContent>
+      <w:p>
+        <w:pPr>
+          <w:pStyle w:val="Piedepgina"/>
+          <w:jc w:val="right"/>
+        </w:pPr>
+        <w:r>
+          <w:t xml:space="preserve">Pagina </w:t>
+        </w:r>
+        <w:r>
+          <w:fldChar w:fldCharType="begin"/>
+        </w:r>
+        <w:r>
+          <w:instrText>PAGE   \* MERGEFORMAT</w:instrText>
+        </w:r>
+        <w:r>
+          <w:fldChar w:fldCharType="separate"/>
+        </w:r>
+        <w:r>
+          <w:rPr>
+            <w:noProof/>
+            <w:lang w:val="es-ES"/>
+          </w:rPr>
+          <w:t>1</w:t>
+        </w:r>
+        <w:r>
+          <w:fldChar w:fldCharType="end"/>
+        </w:r>
+      </w:p>
+    </w:sdtContent>
+  </w:sdt>
+  <w:p>
+    <w:pPr>
+      <w:pStyle w:val="Piedepgina"/>
+    </w:pPr>
+  </w:p>
+</w:ftr>
 </file>
 
 <file path=word/footnotes.xml><?xml version="1.0" encoding="utf-8"?>
@@ -3429,7 +3618,7 @@
 </file>
 
 <file path=customXml/itemProps1.xml><?xml version="1.0" encoding="utf-8"?>
-<ds:datastoreItem xmlns:ds="http://schemas.openxmlformats.org/officeDocument/2006/customXml" ds:itemID="{E586ECAB-038E-4983-81DE-6232AD3AB647}">
+<ds:datastoreItem xmlns:ds="http://schemas.openxmlformats.org/officeDocument/2006/customXml" ds:itemID="{AEEEE9A7-91DD-4300-93E3-3E3F576ED0AC}">
   <ds:schemaRefs>
     <ds:schemaRef ds:uri="http://schemas.openxmlformats.org/officeDocument/2006/bibliography"/>
   </ds:schemaRefs>

</xml_diff>

<commit_message>
Update Estrategia de resolucion final.docx
</commit_message>
<xml_diff>
--- a/Documentacion/2-Estrategia de resolucion/Estrategia de resolucion final.docx
+++ b/Documentacion/2-Estrategia de resolucion/Estrategia de resolucion final.docx
@@ -1,636 +1,17 @@
 
 <file path=word/document.xml><?xml version="1.0" encoding="utf-8"?>
-<w:document xmlns:wpc="http://schemas.microsoft.com/office/word/2010/wordprocessingCanvas" xmlns:cx="http://schemas.microsoft.com/office/drawing/2014/chartex" xmlns:mc="http://schemas.openxmlformats.org/markup-compatibility/2006" xmlns:o="urn:schemas-microsoft-com:office:office" xmlns:r="http://schemas.openxmlformats.org/officeDocument/2006/relationships" xmlns:m="http://schemas.openxmlformats.org/officeDocument/2006/math" xmlns:v="urn:schemas-microsoft-com:vml" xmlns:wp14="http://schemas.microsoft.com/office/word/2010/wordprocessingDrawing" xmlns:wp="http://schemas.openxmlformats.org/drawingml/2006/wordprocessingDrawing" xmlns:w10="urn:schemas-microsoft-com:office:word" xmlns:w="http://schemas.openxmlformats.org/wordprocessingml/2006/main" xmlns:w14="http://schemas.microsoft.com/office/word/2010/wordml" xmlns:w15="http://schemas.microsoft.com/office/word/2012/wordml" xmlns:w16se="http://schemas.microsoft.com/office/word/2015/wordml/symex" xmlns:wpg="http://schemas.microsoft.com/office/word/2010/wordprocessingGroup" xmlns:wpi="http://schemas.microsoft.com/office/word/2010/wordprocessingInk" xmlns:wne="http://schemas.microsoft.com/office/word/2006/wordml" xmlns:wps="http://schemas.microsoft.com/office/word/2010/wordprocessingShape" mc:Ignorable="w14 w15 w16se wp14">
+<w:document xmlns:wpc="http://schemas.microsoft.com/office/word/2010/wordprocessingCanvas" xmlns:mc="http://schemas.openxmlformats.org/markup-compatibility/2006" xmlns:o="urn:schemas-microsoft-com:office:office" xmlns:r="http://schemas.openxmlformats.org/officeDocument/2006/relationships" xmlns:m="http://schemas.openxmlformats.org/officeDocument/2006/math" xmlns:v="urn:schemas-microsoft-com:vml" xmlns:wp14="http://schemas.microsoft.com/office/word/2010/wordprocessingDrawing" xmlns:wp="http://schemas.openxmlformats.org/drawingml/2006/wordprocessingDrawing" xmlns:w10="urn:schemas-microsoft-com:office:word" xmlns:w="http://schemas.openxmlformats.org/wordprocessingml/2006/main" xmlns:w14="http://schemas.microsoft.com/office/word/2010/wordml" xmlns:w15="http://schemas.microsoft.com/office/word/2012/wordml" xmlns:wpg="http://schemas.microsoft.com/office/word/2010/wordprocessingGroup" xmlns:wpi="http://schemas.microsoft.com/office/word/2010/wordprocessingInk" xmlns:wne="http://schemas.microsoft.com/office/word/2006/wordml" xmlns:wps="http://schemas.microsoft.com/office/word/2010/wordprocessingShape" mc:Ignorable="w14 w15 wp14">
   <w:body>
     <w:p>
       <w:pPr>
         <w:spacing w:before="120" w:after="120" w:line="240" w:lineRule="auto"/>
         <w:jc w:val="both"/>
         <w:rPr>
-          <w:rFonts w:cstheme="minorHAnsi"/>
-          <w:sz w:val="56"/>
-          <w:szCs w:val="56"/>
-        </w:rPr>
-      </w:pPr>
-      <w:r>
-        <w:rPr>
-          <w:rFonts w:cstheme="minorHAnsi"/>
-          <w:sz w:val="56"/>
-          <w:szCs w:val="56"/>
-        </w:rPr>
-        <w:t>Enunciado Trabajo Práctico</w:t>
-      </w:r>
-    </w:p>
-    <w:p>
-      <w:pPr>
-        <w:spacing w:before="120" w:after="120" w:line="240" w:lineRule="auto"/>
-        <w:jc w:val="both"/>
-        <w:rPr>
-          <w:rFonts w:cstheme="minorHAnsi"/>
-          <w:sz w:val="24"/>
-        </w:rPr>
-      </w:pPr>
-    </w:p>
-    <w:p>
-      <w:pPr>
-        <w:spacing w:before="120" w:after="120" w:line="240" w:lineRule="auto"/>
-        <w:jc w:val="both"/>
-        <w:rPr>
-          <w:rFonts w:cstheme="minorHAnsi"/>
-          <w:sz w:val="24"/>
-        </w:rPr>
-      </w:pPr>
-    </w:p>
-    <w:p>
-      <w:pPr>
-        <w:spacing w:before="120" w:after="120" w:line="240" w:lineRule="auto"/>
-        <w:jc w:val="both"/>
-        <w:rPr>
-          <w:rFonts w:cstheme="minorHAnsi"/>
-          <w:sz w:val="24"/>
-        </w:rPr>
-      </w:pPr>
-    </w:p>
-    <w:p>
-      <w:pPr>
-        <w:spacing w:before="120" w:after="120" w:line="240" w:lineRule="auto"/>
-        <w:jc w:val="center"/>
-        <w:rPr>
-          <w:rFonts w:cstheme="minorHAnsi"/>
-          <w:sz w:val="144"/>
-          <w:szCs w:val="56"/>
-        </w:rPr>
-      </w:pPr>
-      <w:r>
-        <w:rPr>
-          <w:rFonts w:cstheme="minorHAnsi"/>
-          <w:sz w:val="144"/>
-          <w:szCs w:val="56"/>
-        </w:rPr>
-        <w:t>Clash of UNLA</w:t>
-      </w:r>
-    </w:p>
-    <w:p>
-      <w:pPr>
-        <w:spacing w:before="120" w:after="120" w:line="240" w:lineRule="auto"/>
-        <w:jc w:val="both"/>
-        <w:rPr>
-          <w:rFonts w:cstheme="minorHAnsi"/>
-          <w:sz w:val="24"/>
-        </w:rPr>
-      </w:pPr>
-    </w:p>
-    <w:p>
-      <w:pPr>
-        <w:spacing w:before="120" w:after="120" w:line="240" w:lineRule="auto"/>
-        <w:jc w:val="both"/>
-        <w:rPr>
-          <w:rFonts w:cstheme="minorHAnsi"/>
-          <w:sz w:val="24"/>
-        </w:rPr>
-      </w:pPr>
-    </w:p>
-    <w:p>
-      <w:pPr>
-        <w:spacing w:before="120" w:after="120" w:line="240" w:lineRule="auto"/>
-        <w:jc w:val="both"/>
-        <w:rPr>
-          <w:rFonts w:cstheme="minorHAnsi"/>
-          <w:sz w:val="24"/>
-        </w:rPr>
-      </w:pPr>
-    </w:p>
-    <w:p>
-      <w:pPr>
-        <w:spacing w:before="120" w:after="120" w:line="240" w:lineRule="auto"/>
-        <w:jc w:val="both"/>
-        <w:rPr>
-          <w:rFonts w:cstheme="minorHAnsi"/>
-          <w:sz w:val="24"/>
-        </w:rPr>
-      </w:pPr>
-    </w:p>
-    <w:p>
-      <w:pPr>
-        <w:spacing w:before="120" w:after="120" w:line="240" w:lineRule="auto"/>
-        <w:jc w:val="both"/>
-        <w:rPr>
-          <w:rFonts w:cstheme="minorHAnsi"/>
-          <w:sz w:val="24"/>
-        </w:rPr>
-      </w:pPr>
-    </w:p>
-    <w:p>
-      <w:pPr>
-        <w:spacing w:before="120" w:after="120" w:line="240" w:lineRule="auto"/>
-        <w:jc w:val="both"/>
-        <w:rPr>
-          <w:rFonts w:cstheme="minorHAnsi"/>
-          <w:sz w:val="24"/>
-        </w:rPr>
-      </w:pPr>
-      <w:r>
-        <w:rPr>
-          <w:rFonts w:cstheme="minorHAnsi"/>
-          <w:sz w:val="24"/>
-        </w:rPr>
-        <w:t>Algoritmos y Estructuras de Datos</w:t>
-      </w:r>
-    </w:p>
-    <w:p>
-      <w:pPr>
-        <w:spacing w:before="120" w:after="120" w:line="240" w:lineRule="auto"/>
-        <w:jc w:val="both"/>
-        <w:rPr>
-          <w:rFonts w:cstheme="minorHAnsi"/>
-          <w:sz w:val="24"/>
-        </w:rPr>
-      </w:pPr>
-      <w:r>
-        <w:rPr>
-          <w:rFonts w:cstheme="minorHAnsi"/>
-          <w:sz w:val="24"/>
-        </w:rPr>
-        <w:t>Ing. Damián Santos – Lic. Romina Mansilla – Agustín Di Stefano</w:t>
-      </w:r>
-    </w:p>
-    <w:p>
-      <w:pPr>
-        <w:spacing w:before="120" w:after="120" w:line="240" w:lineRule="auto"/>
-        <w:jc w:val="both"/>
-        <w:rPr>
-          <w:rFonts w:cstheme="minorHAnsi"/>
-          <w:sz w:val="24"/>
-        </w:rPr>
-      </w:pPr>
-      <w:r>
-        <w:rPr>
-          <w:rFonts w:cstheme="minorHAnsi"/>
-          <w:sz w:val="24"/>
-        </w:rPr>
-        <w:t>UNLA</w:t>
-      </w:r>
-    </w:p>
-    <w:p>
-      <w:pPr>
-        <w:spacing w:before="120" w:after="120" w:line="240" w:lineRule="auto"/>
-        <w:jc w:val="both"/>
-        <w:rPr>
-          <w:rFonts w:cstheme="minorHAnsi"/>
-          <w:sz w:val="24"/>
-        </w:rPr>
-      </w:pPr>
-      <w:r>
-        <w:rPr>
-          <w:rFonts w:cstheme="minorHAnsi"/>
-          <w:sz w:val="24"/>
-        </w:rPr>
-        <w:t>2019</w:t>
-      </w:r>
-    </w:p>
-    <w:tbl>
-      <w:tblPr>
-        <w:tblStyle w:val="Tablaconcuadrcula"/>
-        <w:tblW w:w="8721" w:type="dxa"/>
-        <w:tblLook w:val="04A0" w:firstRow="1" w:lastRow="0" w:firstColumn="1" w:lastColumn="0" w:noHBand="0" w:noVBand="1"/>
-      </w:tblPr>
-      <w:tblGrid>
-        <w:gridCol w:w="1384"/>
-        <w:gridCol w:w="5387"/>
-        <w:gridCol w:w="1950"/>
-      </w:tblGrid>
-      <w:tr>
-        <w:trPr>
-          <w:trHeight w:val="524"/>
-        </w:trPr>
-        <w:tc>
-          <w:tcPr>
-            <w:tcW w:w="1384" w:type="dxa"/>
-            <w:tcBorders>
-              <w:top w:val="single" w:sz="18" w:space="0" w:color="auto"/>
-              <w:left w:val="single" w:sz="18" w:space="0" w:color="auto"/>
-            </w:tcBorders>
-            <w:shd w:val="clear" w:color="auto" w:fill="DEEAF6" w:themeFill="accent1" w:themeFillTint="33"/>
-            <w:vAlign w:val="center"/>
-          </w:tcPr>
-          <w:p>
-            <w:pPr>
-              <w:jc w:val="center"/>
-              <w:rPr>
-                <w:rFonts w:cstheme="minorHAnsi"/>
-              </w:rPr>
-            </w:pPr>
-            <w:r>
-              <w:rPr>
-                <w:rFonts w:cstheme="minorHAnsi"/>
-              </w:rPr>
-              <w:t>DNI</w:t>
-            </w:r>
-          </w:p>
-        </w:tc>
-        <w:tc>
-          <w:tcPr>
-            <w:tcW w:w="5387" w:type="dxa"/>
-            <w:tcBorders>
-              <w:top w:val="single" w:sz="18" w:space="0" w:color="auto"/>
-            </w:tcBorders>
-            <w:shd w:val="clear" w:color="auto" w:fill="DEEAF6" w:themeFill="accent1" w:themeFillTint="33"/>
-            <w:vAlign w:val="center"/>
-          </w:tcPr>
-          <w:p>
-            <w:pPr>
-              <w:jc w:val="center"/>
-              <w:rPr>
-                <w:rFonts w:cstheme="minorHAnsi"/>
-              </w:rPr>
-            </w:pPr>
-            <w:r>
-              <w:rPr>
-                <w:rFonts w:cstheme="minorHAnsi"/>
-              </w:rPr>
-              <w:t>Nombre</w:t>
-            </w:r>
-          </w:p>
-        </w:tc>
-        <w:tc>
-          <w:tcPr>
-            <w:tcW w:w="1950" w:type="dxa"/>
-            <w:tcBorders>
-              <w:top w:val="single" w:sz="18" w:space="0" w:color="auto"/>
-              <w:right w:val="single" w:sz="18" w:space="0" w:color="auto"/>
-            </w:tcBorders>
-            <w:shd w:val="clear" w:color="auto" w:fill="DEEAF6" w:themeFill="accent1" w:themeFillTint="33"/>
-          </w:tcPr>
-          <w:p>
-            <w:pPr>
-              <w:jc w:val="center"/>
-              <w:rPr>
-                <w:rFonts w:cstheme="minorHAnsi"/>
-              </w:rPr>
-            </w:pPr>
-            <w:r>
-              <w:rPr>
-                <w:rFonts w:cstheme="minorHAnsi"/>
-              </w:rPr>
-              <w:t>Evaluación Individual</w:t>
-            </w:r>
-          </w:p>
-        </w:tc>
-      </w:tr>
-      <w:tr>
-        <w:trPr>
-          <w:trHeight w:val="524"/>
-        </w:trPr>
-        <w:tc>
-          <w:tcPr>
-            <w:tcW w:w="1384" w:type="dxa"/>
-            <w:tcBorders>
-              <w:left w:val="single" w:sz="18" w:space="0" w:color="auto"/>
-            </w:tcBorders>
-          </w:tcPr>
-          <w:p>
-            <w:pPr>
-              <w:rPr>
-                <w:rFonts w:cstheme="minorHAnsi"/>
-              </w:rPr>
-            </w:pPr>
-            <w:r>
-              <w:rPr>
-                <w:rFonts w:cstheme="minorHAnsi"/>
-              </w:rPr>
-              <w:t>40074392</w:t>
-            </w:r>
-          </w:p>
-        </w:tc>
-        <w:tc>
-          <w:tcPr>
-            <w:tcW w:w="5387" w:type="dxa"/>
-          </w:tcPr>
-          <w:p>
-            <w:pPr>
-              <w:rPr>
-                <w:rFonts w:cstheme="minorHAnsi"/>
-              </w:rPr>
-            </w:pPr>
-            <w:r>
-              <w:rPr>
-                <w:rFonts w:cstheme="minorHAnsi"/>
-              </w:rPr>
-              <w:t>Mauro Hidalgo</w:t>
-            </w:r>
-          </w:p>
-        </w:tc>
-        <w:tc>
-          <w:tcPr>
-            <w:tcW w:w="1950" w:type="dxa"/>
-            <w:tcBorders>
-              <w:right w:val="single" w:sz="18" w:space="0" w:color="auto"/>
-            </w:tcBorders>
-          </w:tcPr>
-          <w:p>
-            <w:pPr>
-              <w:rPr>
-                <w:rFonts w:cstheme="minorHAnsi"/>
-              </w:rPr>
-            </w:pPr>
-          </w:p>
-        </w:tc>
-      </w:tr>
-      <w:tr>
-        <w:trPr>
-          <w:trHeight w:val="524"/>
-        </w:trPr>
-        <w:tc>
-          <w:tcPr>
-            <w:tcW w:w="1384" w:type="dxa"/>
-            <w:tcBorders>
-              <w:left w:val="single" w:sz="18" w:space="0" w:color="auto"/>
-            </w:tcBorders>
-          </w:tcPr>
-          <w:p>
-            <w:pPr>
-              <w:rPr>
-                <w:rFonts w:cstheme="minorHAnsi"/>
-              </w:rPr>
-            </w:pPr>
-            <w:r>
-              <w:rPr>
-                <w:rFonts w:cstheme="minorHAnsi"/>
-              </w:rPr>
-              <w:t>41102400</w:t>
-            </w:r>
-          </w:p>
-        </w:tc>
-        <w:tc>
-          <w:tcPr>
-            <w:tcW w:w="5387" w:type="dxa"/>
-          </w:tcPr>
-          <w:p>
-            <w:pPr>
-              <w:rPr>
-                <w:rFonts w:cstheme="minorHAnsi"/>
-              </w:rPr>
-            </w:pPr>
-            <w:r>
-              <w:rPr>
-                <w:rFonts w:cstheme="minorHAnsi"/>
-              </w:rPr>
-              <w:t>Matías Lizarraga</w:t>
-            </w:r>
-          </w:p>
-        </w:tc>
-        <w:tc>
-          <w:tcPr>
-            <w:tcW w:w="1950" w:type="dxa"/>
-            <w:tcBorders>
-              <w:right w:val="single" w:sz="18" w:space="0" w:color="auto"/>
-            </w:tcBorders>
-          </w:tcPr>
-          <w:p>
-            <w:pPr>
-              <w:rPr>
-                <w:rFonts w:cstheme="minorHAnsi"/>
-              </w:rPr>
-            </w:pPr>
-          </w:p>
-        </w:tc>
-      </w:tr>
-      <w:tr>
-        <w:trPr>
-          <w:trHeight w:val="524"/>
-        </w:trPr>
-        <w:tc>
-          <w:tcPr>
-            <w:tcW w:w="1384" w:type="dxa"/>
-            <w:tcBorders>
-              <w:left w:val="single" w:sz="18" w:space="0" w:color="auto"/>
-            </w:tcBorders>
-          </w:tcPr>
-          <w:p>
-            <w:pPr>
-              <w:rPr>
-                <w:rFonts w:cstheme="minorHAnsi"/>
-              </w:rPr>
-            </w:pPr>
-            <w:r>
-              <w:rPr>
-                <w:rFonts w:cstheme="minorHAnsi"/>
-              </w:rPr>
-              <w:t>40760818</w:t>
-            </w:r>
-          </w:p>
-        </w:tc>
-        <w:tc>
-          <w:tcPr>
-            <w:tcW w:w="5387" w:type="dxa"/>
-          </w:tcPr>
-          <w:p>
-            <w:pPr>
-              <w:rPr>
-                <w:rFonts w:cstheme="minorHAnsi"/>
-              </w:rPr>
-            </w:pPr>
-            <w:r>
-              <w:rPr>
-                <w:rFonts w:cstheme="minorHAnsi"/>
-              </w:rPr>
-              <w:t>Julián Andrés Gonzalez</w:t>
-            </w:r>
-          </w:p>
-        </w:tc>
-        <w:tc>
-          <w:tcPr>
-            <w:tcW w:w="1950" w:type="dxa"/>
-            <w:tcBorders>
-              <w:right w:val="single" w:sz="18" w:space="0" w:color="auto"/>
-            </w:tcBorders>
-          </w:tcPr>
-          <w:p>
-            <w:pPr>
-              <w:rPr>
-                <w:rFonts w:cstheme="minorHAnsi"/>
-              </w:rPr>
-            </w:pPr>
-          </w:p>
-        </w:tc>
-      </w:tr>
-      <w:tr>
-        <w:trPr>
-          <w:trHeight w:val="524"/>
-        </w:trPr>
-        <w:tc>
-          <w:tcPr>
-            <w:tcW w:w="1384" w:type="dxa"/>
-            <w:tcBorders>
-              <w:left w:val="single" w:sz="18" w:space="0" w:color="auto"/>
-            </w:tcBorders>
-          </w:tcPr>
-          <w:p>
-            <w:pPr>
-              <w:rPr>
-                <w:rFonts w:cstheme="minorHAnsi"/>
-              </w:rPr>
-            </w:pPr>
-            <w:r>
-              <w:rPr>
-                <w:rFonts w:cstheme="minorHAnsi"/>
-              </w:rPr>
-              <w:t>42672975</w:t>
-            </w:r>
-          </w:p>
-        </w:tc>
-        <w:tc>
-          <w:tcPr>
-            <w:tcW w:w="5387" w:type="dxa"/>
-          </w:tcPr>
-          <w:p>
-            <w:pPr>
-              <w:rPr>
-                <w:rFonts w:cstheme="minorHAnsi"/>
-              </w:rPr>
-            </w:pPr>
-            <w:r>
-              <w:rPr>
-                <w:rFonts w:cstheme="minorHAnsi"/>
-              </w:rPr>
-              <w:t>Baez Pablo Ezequiel</w:t>
-            </w:r>
-          </w:p>
-        </w:tc>
-        <w:tc>
-          <w:tcPr>
-            <w:tcW w:w="1950" w:type="dxa"/>
-            <w:tcBorders>
-              <w:right w:val="single" w:sz="18" w:space="0" w:color="auto"/>
-            </w:tcBorders>
-          </w:tcPr>
-          <w:p>
-            <w:pPr>
-              <w:rPr>
-                <w:rFonts w:cstheme="minorHAnsi"/>
-              </w:rPr>
-            </w:pPr>
-          </w:p>
-        </w:tc>
-      </w:tr>
-      <w:tr>
-        <w:trPr>
-          <w:trHeight w:val="524"/>
-        </w:trPr>
-        <w:tc>
-          <w:tcPr>
-            <w:tcW w:w="1384" w:type="dxa"/>
-            <w:tcBorders>
-              <w:left w:val="single" w:sz="18" w:space="0" w:color="auto"/>
-              <w:bottom w:val="single" w:sz="18" w:space="0" w:color="auto"/>
-            </w:tcBorders>
-          </w:tcPr>
-          <w:p>
-            <w:pPr>
-              <w:rPr>
-                <w:rFonts w:cstheme="minorHAnsi"/>
-              </w:rPr>
-            </w:pPr>
-          </w:p>
-        </w:tc>
-        <w:tc>
-          <w:tcPr>
-            <w:tcW w:w="5387" w:type="dxa"/>
-            <w:tcBorders>
-              <w:bottom w:val="single" w:sz="18" w:space="0" w:color="auto"/>
-            </w:tcBorders>
-          </w:tcPr>
-          <w:p>
-            <w:pPr>
-              <w:rPr>
-                <w:rFonts w:cstheme="minorHAnsi"/>
-              </w:rPr>
-            </w:pPr>
-          </w:p>
-        </w:tc>
-        <w:tc>
-          <w:tcPr>
-            <w:tcW w:w="1950" w:type="dxa"/>
-            <w:tcBorders>
-              <w:bottom w:val="single" w:sz="18" w:space="0" w:color="auto"/>
-              <w:right w:val="single" w:sz="18" w:space="0" w:color="auto"/>
-            </w:tcBorders>
-          </w:tcPr>
-          <w:p>
-            <w:pPr>
-              <w:rPr>
-                <w:rFonts w:cstheme="minorHAnsi"/>
-              </w:rPr>
-            </w:pPr>
-          </w:p>
-        </w:tc>
-      </w:tr>
-      <w:tr>
-        <w:trPr>
-          <w:trHeight w:val="524"/>
-        </w:trPr>
-        <w:tc>
-          <w:tcPr>
-            <w:tcW w:w="1384" w:type="dxa"/>
-            <w:tcBorders>
-              <w:top w:val="single" w:sz="18" w:space="0" w:color="auto"/>
-              <w:left w:val="single" w:sz="18" w:space="0" w:color="auto"/>
-              <w:bottom w:val="single" w:sz="18" w:space="0" w:color="auto"/>
-            </w:tcBorders>
-            <w:shd w:val="clear" w:color="auto" w:fill="DEEAF6" w:themeFill="accent1" w:themeFillTint="33"/>
-          </w:tcPr>
-          <w:p>
-            <w:pPr>
-              <w:rPr>
-                <w:rFonts w:cstheme="minorHAnsi"/>
-              </w:rPr>
-            </w:pPr>
-            <w:r>
-              <w:rPr>
-                <w:rFonts w:cstheme="minorHAnsi"/>
-              </w:rPr>
-              <w:t>Evaluación Trabajo</w:t>
-            </w:r>
-          </w:p>
-        </w:tc>
-        <w:tc>
-          <w:tcPr>
-            <w:tcW w:w="7337" w:type="dxa"/>
-            <w:gridSpan w:val="2"/>
-            <w:tcBorders>
-              <w:top w:val="single" w:sz="18" w:space="0" w:color="auto"/>
-              <w:bottom w:val="single" w:sz="18" w:space="0" w:color="auto"/>
-              <w:right w:val="single" w:sz="18" w:space="0" w:color="auto"/>
-            </w:tcBorders>
-          </w:tcPr>
-          <w:p>
-            <w:pPr>
-              <w:rPr>
-                <w:rFonts w:cstheme="minorHAnsi"/>
-              </w:rPr>
-            </w:pPr>
-          </w:p>
-        </w:tc>
-      </w:tr>
-    </w:tbl>
-    <w:p>
-      <w:pPr>
-        <w:rPr>
-          <w:rFonts w:cstheme="minorHAnsi"/>
-        </w:rPr>
-      </w:pPr>
-    </w:p>
-    <w:p>
-      <w:pPr>
-        <w:rPr>
-          <w:rFonts w:cstheme="minorHAnsi"/>
-        </w:rPr>
-      </w:pPr>
-    </w:p>
-    <w:p>
-      <w:pPr>
-        <w:spacing w:before="120" w:after="120" w:line="240" w:lineRule="auto"/>
-        <w:jc w:val="both"/>
+          <w:rFonts w:eastAsia="Calibri" w:cstheme="minorHAnsi"/>
+          <w:sz w:val="24"/>
+        </w:rPr>
+      </w:pPr>
+      <w:r>
         <w:rPr>
           <w:rFonts w:cstheme="minorHAnsi"/>
           <w:b/>
@@ -638,25 +19,6 @@
           <w:szCs w:val="96"/>
           <w:u w:val="single"/>
         </w:rPr>
-      </w:pPr>
-    </w:p>
-    <w:p>
-      <w:pPr>
-        <w:spacing w:before="120" w:after="120" w:line="240" w:lineRule="auto"/>
-        <w:jc w:val="both"/>
-        <w:rPr>
-          <w:rFonts w:eastAsia="Calibri" w:cstheme="minorHAnsi"/>
-          <w:sz w:val="24"/>
-        </w:rPr>
-      </w:pPr>
-      <w:r>
-        <w:rPr>
-          <w:rFonts w:cstheme="minorHAnsi"/>
-          <w:b/>
-          <w:sz w:val="72"/>
-          <w:szCs w:val="96"/>
-          <w:u w:val="single"/>
-        </w:rPr>
         <w:t>Estrategia de resolución:</w:t>
       </w:r>
     </w:p>
@@ -703,7 +65,7 @@
           <w:sz w:val="36"/>
           <w:szCs w:val="36"/>
         </w:rPr>
-        <w:t>-Página 3</w:t>
+        <w:t>-Página 2</w:t>
       </w:r>
       <w:r>
         <w:rPr>
@@ -752,7 +114,7 @@
           <w:sz w:val="36"/>
           <w:szCs w:val="36"/>
         </w:rPr>
-        <w:t>Página 4</w:t>
+        <w:t>Página 3</w:t>
       </w:r>
       <w:r>
         <w:rPr>
@@ -785,7 +147,7 @@
           <w:sz w:val="36"/>
           <w:szCs w:val="36"/>
         </w:rPr>
-        <w:t>-Página 5-6</w:t>
+        <w:t>-Página 4-5</w:t>
       </w:r>
       <w:r>
         <w:rPr>
@@ -842,7 +204,7 @@
           <w:sz w:val="36"/>
           <w:szCs w:val="36"/>
         </w:rPr>
-        <w:t>7</w:t>
+        <w:t>6</w:t>
       </w:r>
       <w:r>
         <w:rPr>
@@ -1062,6 +424,48 @@
         </w:rPr>
         <w:t>-También se utilizó listas para la generación de Monedas y Bandidos, estos se van agregando cada cierto tiempo a la lista, así como también se van borrando sin ningún orden</w:t>
       </w:r>
+    </w:p>
+    <w:p>
+      <w:pPr>
+        <w:spacing w:line="360" w:lineRule="auto"/>
+        <w:rPr>
+          <w:rFonts w:cstheme="minorHAnsi"/>
+          <w:sz w:val="24"/>
+          <w:szCs w:val="36"/>
+        </w:rPr>
+      </w:pPr>
+      <w:r>
+        <w:rPr>
+          <w:rFonts w:cstheme="minorHAnsi"/>
+          <w:sz w:val="24"/>
+          <w:szCs w:val="36"/>
+        </w:rPr>
+        <w:t xml:space="preserve">-Se </w:t>
+      </w:r>
+      <w:r>
+        <w:rPr>
+          <w:rFonts w:cstheme="minorHAnsi"/>
+          <w:sz w:val="24"/>
+          <w:szCs w:val="36"/>
+        </w:rPr>
+        <w:t>utilizó</w:t>
+      </w:r>
+      <w:r>
+        <w:rPr>
+          <w:rFonts w:cstheme="minorHAnsi"/>
+          <w:sz w:val="24"/>
+          <w:szCs w:val="36"/>
+        </w:rPr>
+        <w:t xml:space="preserve"> el concepto de colas para poder generar las cajas que contienen los </w:t>
+      </w:r>
+      <w:r>
+        <w:rPr>
+          <w:rFonts w:cstheme="minorHAnsi"/>
+          <w:sz w:val="24"/>
+          <w:szCs w:val="36"/>
+        </w:rPr>
+        <w:t>ítems</w:t>
+      </w:r>
       <w:r>
         <w:rPr>
           <w:rFonts w:cstheme="minorHAnsi"/>
@@ -1073,42 +477,29 @@
     </w:p>
     <w:p>
       <w:pPr>
-        <w:rPr>
-          <w:rFonts w:cstheme="minorHAnsi"/>
-        </w:rPr>
-      </w:pPr>
-      <w:r>
-        <w:rPr>
-          <w:rFonts w:cstheme="minorHAnsi"/>
-          <w:sz w:val="24"/>
-          <w:szCs w:val="36"/>
-        </w:rPr>
-        <w:t>-Se utilizó el concepto de pilas para que la extracción de minerales del bandido se haga según la forma propuesta</w:t>
-      </w:r>
-      <w:r>
-        <w:rPr>
-          <w:rFonts w:cstheme="minorHAnsi"/>
-          <w:sz w:val="24"/>
-          <w:szCs w:val="36"/>
-        </w:rPr>
-        <w:t>.</w:t>
-      </w:r>
-      <w:bookmarkStart w:id="0" w:name="_GoBack"/>
-      <w:bookmarkEnd w:id="0"/>
-    </w:p>
-    <w:p>
-      <w:pPr>
-        <w:rPr>
-          <w:rFonts w:cstheme="minorHAnsi"/>
-        </w:rPr>
-      </w:pPr>
-    </w:p>
-    <w:p>
-      <w:pPr>
-        <w:rPr>
-          <w:rFonts w:cstheme="minorHAnsi"/>
-        </w:rPr>
-      </w:pPr>
+        <w:spacing w:line="360" w:lineRule="auto"/>
+        <w:rPr>
+          <w:rFonts w:cstheme="minorHAnsi"/>
+          <w:sz w:val="24"/>
+          <w:szCs w:val="36"/>
+        </w:rPr>
+      </w:pPr>
+      <w:r>
+        <w:rPr>
+          <w:rFonts w:cstheme="minorHAnsi"/>
+          <w:sz w:val="24"/>
+          <w:szCs w:val="36"/>
+        </w:rPr>
+        <w:t>-</w:t>
+      </w:r>
+      <w:r>
+        <w:rPr>
+          <w:rFonts w:cstheme="minorHAnsi"/>
+          <w:sz w:val="24"/>
+          <w:szCs w:val="36"/>
+        </w:rPr>
+        <w:t>Se utilizó el concepto de pilas para que la extracción de minerales del bandido se haga según la forma propuesta</w:t>
+      </w:r>
     </w:p>
     <w:p>
       <w:pPr>
@@ -1190,7 +581,7 @@
         <w:rPr>
           <w:rFonts w:cstheme="minorHAnsi"/>
           <w:noProof/>
-          <w:lang w:val="en-US"/>
+          <w:lang w:val="es-ES" w:eastAsia="es-ES"/>
         </w:rPr>
         <w:drawing>
           <wp:inline distT="0" distB="0" distL="0" distR="0" wp14:anchorId="27BFD4B9" wp14:editId="05507435">
@@ -2128,8 +1519,10 @@
           <w:rFonts w:cstheme="minorHAnsi"/>
           <w:sz w:val="24"/>
         </w:rPr>
-        <w:t xml:space="preserve"> cierta cantidad de recursos (también aleatoria).</w:t>
-      </w:r>
+        <w:t xml:space="preserve"> cierta cantidad de recursos.</w:t>
+      </w:r>
+      <w:bookmarkStart w:id="0" w:name="_GoBack"/>
+      <w:bookmarkEnd w:id="0"/>
     </w:p>
     <w:p>
       <w:pPr>
@@ -2663,7 +2056,7 @@
 </file>
 
 <file path=word/endnotes.xml><?xml version="1.0" encoding="utf-8"?>
-<w:endnotes xmlns:wpc="http://schemas.microsoft.com/office/word/2010/wordprocessingCanvas" xmlns:cx="http://schemas.microsoft.com/office/drawing/2014/chartex" xmlns:mc="http://schemas.openxmlformats.org/markup-compatibility/2006" xmlns:o="urn:schemas-microsoft-com:office:office" xmlns:r="http://schemas.openxmlformats.org/officeDocument/2006/relationships" xmlns:m="http://schemas.openxmlformats.org/officeDocument/2006/math" xmlns:v="urn:schemas-microsoft-com:vml" xmlns:wp14="http://schemas.microsoft.com/office/word/2010/wordprocessingDrawing" xmlns:wp="http://schemas.openxmlformats.org/drawingml/2006/wordprocessingDrawing" xmlns:w10="urn:schemas-microsoft-com:office:word" xmlns:w="http://schemas.openxmlformats.org/wordprocessingml/2006/main" xmlns:w14="http://schemas.microsoft.com/office/word/2010/wordml" xmlns:w15="http://schemas.microsoft.com/office/word/2012/wordml" xmlns:w16se="http://schemas.microsoft.com/office/word/2015/wordml/symex" xmlns:wpg="http://schemas.microsoft.com/office/word/2010/wordprocessingGroup" xmlns:wpi="http://schemas.microsoft.com/office/word/2010/wordprocessingInk" xmlns:wne="http://schemas.microsoft.com/office/word/2006/wordml" xmlns:wps="http://schemas.microsoft.com/office/word/2010/wordprocessingShape" mc:Ignorable="w14 w15 w16se wp14">
+<w:endnotes xmlns:wpc="http://schemas.microsoft.com/office/word/2010/wordprocessingCanvas" xmlns:mc="http://schemas.openxmlformats.org/markup-compatibility/2006" xmlns:o="urn:schemas-microsoft-com:office:office" xmlns:r="http://schemas.openxmlformats.org/officeDocument/2006/relationships" xmlns:m="http://schemas.openxmlformats.org/officeDocument/2006/math" xmlns:v="urn:schemas-microsoft-com:vml" xmlns:wp14="http://schemas.microsoft.com/office/word/2010/wordprocessingDrawing" xmlns:wp="http://schemas.openxmlformats.org/drawingml/2006/wordprocessingDrawing" xmlns:w10="urn:schemas-microsoft-com:office:word" xmlns:w="http://schemas.openxmlformats.org/wordprocessingml/2006/main" xmlns:w14="http://schemas.microsoft.com/office/word/2010/wordml" xmlns:w15="http://schemas.microsoft.com/office/word/2012/wordml" xmlns:wpg="http://schemas.microsoft.com/office/word/2010/wordprocessingGroup" xmlns:wpi="http://schemas.microsoft.com/office/word/2010/wordprocessingInk" xmlns:wne="http://schemas.microsoft.com/office/word/2006/wordml" xmlns:wps="http://schemas.microsoft.com/office/word/2010/wordprocessingShape" mc:Ignorable="w14 w15 wp14">
   <w:endnote w:type="separator" w:id="-1">
     <w:p>
       <w:pPr>
@@ -2688,7 +2081,7 @@
 </file>
 
 <file path=word/footer1.xml><?xml version="1.0" encoding="utf-8"?>
-<w:ftr xmlns:wpc="http://schemas.microsoft.com/office/word/2010/wordprocessingCanvas" xmlns:cx="http://schemas.microsoft.com/office/drawing/2014/chartex" xmlns:mc="http://schemas.openxmlformats.org/markup-compatibility/2006" xmlns:o="urn:schemas-microsoft-com:office:office" xmlns:r="http://schemas.openxmlformats.org/officeDocument/2006/relationships" xmlns:m="http://schemas.openxmlformats.org/officeDocument/2006/math" xmlns:v="urn:schemas-microsoft-com:vml" xmlns:wp14="http://schemas.microsoft.com/office/word/2010/wordprocessingDrawing" xmlns:wp="http://schemas.openxmlformats.org/drawingml/2006/wordprocessingDrawing" xmlns:w10="urn:schemas-microsoft-com:office:word" xmlns:w="http://schemas.openxmlformats.org/wordprocessingml/2006/main" xmlns:w14="http://schemas.microsoft.com/office/word/2010/wordml" xmlns:w15="http://schemas.microsoft.com/office/word/2012/wordml" xmlns:w16se="http://schemas.microsoft.com/office/word/2015/wordml/symex" xmlns:wpg="http://schemas.microsoft.com/office/word/2010/wordprocessingGroup" xmlns:wpi="http://schemas.microsoft.com/office/word/2010/wordprocessingInk" xmlns:wne="http://schemas.microsoft.com/office/word/2006/wordml" xmlns:wps="http://schemas.microsoft.com/office/word/2010/wordprocessingShape" mc:Ignorable="w14 w15 w16se wp14">
+<w:ftr xmlns:wpc="http://schemas.microsoft.com/office/word/2010/wordprocessingCanvas" xmlns:mc="http://schemas.openxmlformats.org/markup-compatibility/2006" xmlns:o="urn:schemas-microsoft-com:office:office" xmlns:r="http://schemas.openxmlformats.org/officeDocument/2006/relationships" xmlns:m="http://schemas.openxmlformats.org/officeDocument/2006/math" xmlns:v="urn:schemas-microsoft-com:vml" xmlns:wp14="http://schemas.microsoft.com/office/word/2010/wordprocessingDrawing" xmlns:wp="http://schemas.openxmlformats.org/drawingml/2006/wordprocessingDrawing" xmlns:w10="urn:schemas-microsoft-com:office:word" xmlns:w="http://schemas.openxmlformats.org/wordprocessingml/2006/main" xmlns:w14="http://schemas.microsoft.com/office/word/2010/wordml" xmlns:w15="http://schemas.microsoft.com/office/word/2012/wordml" xmlns:wpg="http://schemas.microsoft.com/office/word/2010/wordprocessingGroup" xmlns:wpi="http://schemas.microsoft.com/office/word/2010/wordprocessingInk" xmlns:wne="http://schemas.microsoft.com/office/word/2006/wordml" xmlns:wps="http://schemas.microsoft.com/office/word/2010/wordprocessingShape" mc:Ignorable="w14 w15 wp14">
   <w:sdt>
     <w:sdtPr>
       <w:id w:val="-242260454"/>
@@ -2721,7 +2114,7 @@
             <w:noProof/>
             <w:lang w:val="es-ES"/>
           </w:rPr>
-          <w:t>3</w:t>
+          <w:t>5</w:t>
         </w:r>
         <w:r>
           <w:fldChar w:fldCharType="end"/>
@@ -2742,7 +2135,7 @@
 </file>
 
 <file path=word/footer2.xml><?xml version="1.0" encoding="utf-8"?>
-<w:ftr xmlns:wpc="http://schemas.microsoft.com/office/word/2010/wordprocessingCanvas" xmlns:cx="http://schemas.microsoft.com/office/drawing/2014/chartex" xmlns:mc="http://schemas.openxmlformats.org/markup-compatibility/2006" xmlns:o="urn:schemas-microsoft-com:office:office" xmlns:r="http://schemas.openxmlformats.org/officeDocument/2006/relationships" xmlns:m="http://schemas.openxmlformats.org/officeDocument/2006/math" xmlns:v="urn:schemas-microsoft-com:vml" xmlns:wp14="http://schemas.microsoft.com/office/word/2010/wordprocessingDrawing" xmlns:wp="http://schemas.openxmlformats.org/drawingml/2006/wordprocessingDrawing" xmlns:w10="urn:schemas-microsoft-com:office:word" xmlns:w="http://schemas.openxmlformats.org/wordprocessingml/2006/main" xmlns:w14="http://schemas.microsoft.com/office/word/2010/wordml" xmlns:w15="http://schemas.microsoft.com/office/word/2012/wordml" xmlns:w16se="http://schemas.microsoft.com/office/word/2015/wordml/symex" xmlns:wpg="http://schemas.microsoft.com/office/word/2010/wordprocessingGroup" xmlns:wpi="http://schemas.microsoft.com/office/word/2010/wordprocessingInk" xmlns:wne="http://schemas.microsoft.com/office/word/2006/wordml" xmlns:wps="http://schemas.microsoft.com/office/word/2010/wordprocessingShape" mc:Ignorable="w14 w15 w16se wp14">
+<w:ftr xmlns:wpc="http://schemas.microsoft.com/office/word/2010/wordprocessingCanvas" xmlns:mc="http://schemas.openxmlformats.org/markup-compatibility/2006" xmlns:o="urn:schemas-microsoft-com:office:office" xmlns:r="http://schemas.openxmlformats.org/officeDocument/2006/relationships" xmlns:m="http://schemas.openxmlformats.org/officeDocument/2006/math" xmlns:v="urn:schemas-microsoft-com:vml" xmlns:wp14="http://schemas.microsoft.com/office/word/2010/wordprocessingDrawing" xmlns:wp="http://schemas.openxmlformats.org/drawingml/2006/wordprocessingDrawing" xmlns:w10="urn:schemas-microsoft-com:office:word" xmlns:w="http://schemas.openxmlformats.org/wordprocessingml/2006/main" xmlns:w14="http://schemas.microsoft.com/office/word/2010/wordml" xmlns:w15="http://schemas.microsoft.com/office/word/2012/wordml" xmlns:wpg="http://schemas.microsoft.com/office/word/2010/wordprocessingGroup" xmlns:wpi="http://schemas.microsoft.com/office/word/2010/wordprocessingInk" xmlns:wne="http://schemas.microsoft.com/office/word/2006/wordml" xmlns:wps="http://schemas.microsoft.com/office/word/2010/wordprocessingShape" mc:Ignorable="w14 w15 wp14">
   <w:sdt>
     <w:sdtPr>
       <w:id w:val="322797"/>
@@ -2792,7 +2185,7 @@
 </file>
 
 <file path=word/footnotes.xml><?xml version="1.0" encoding="utf-8"?>
-<w:footnotes xmlns:wpc="http://schemas.microsoft.com/office/word/2010/wordprocessingCanvas" xmlns:cx="http://schemas.microsoft.com/office/drawing/2014/chartex" xmlns:mc="http://schemas.openxmlformats.org/markup-compatibility/2006" xmlns:o="urn:schemas-microsoft-com:office:office" xmlns:r="http://schemas.openxmlformats.org/officeDocument/2006/relationships" xmlns:m="http://schemas.openxmlformats.org/officeDocument/2006/math" xmlns:v="urn:schemas-microsoft-com:vml" xmlns:wp14="http://schemas.microsoft.com/office/word/2010/wordprocessingDrawing" xmlns:wp="http://schemas.openxmlformats.org/drawingml/2006/wordprocessingDrawing" xmlns:w10="urn:schemas-microsoft-com:office:word" xmlns:w="http://schemas.openxmlformats.org/wordprocessingml/2006/main" xmlns:w14="http://schemas.microsoft.com/office/word/2010/wordml" xmlns:w15="http://schemas.microsoft.com/office/word/2012/wordml" xmlns:w16se="http://schemas.microsoft.com/office/word/2015/wordml/symex" xmlns:wpg="http://schemas.microsoft.com/office/word/2010/wordprocessingGroup" xmlns:wpi="http://schemas.microsoft.com/office/word/2010/wordprocessingInk" xmlns:wne="http://schemas.microsoft.com/office/word/2006/wordml" xmlns:wps="http://schemas.microsoft.com/office/word/2010/wordprocessingShape" mc:Ignorable="w14 w15 w16se wp14">
+<w:footnotes xmlns:wpc="http://schemas.microsoft.com/office/word/2010/wordprocessingCanvas" xmlns:mc="http://schemas.openxmlformats.org/markup-compatibility/2006" xmlns:o="urn:schemas-microsoft-com:office:office" xmlns:r="http://schemas.openxmlformats.org/officeDocument/2006/relationships" xmlns:m="http://schemas.openxmlformats.org/officeDocument/2006/math" xmlns:v="urn:schemas-microsoft-com:vml" xmlns:wp14="http://schemas.microsoft.com/office/word/2010/wordprocessingDrawing" xmlns:wp="http://schemas.openxmlformats.org/drawingml/2006/wordprocessingDrawing" xmlns:w10="urn:schemas-microsoft-com:office:word" xmlns:w="http://schemas.openxmlformats.org/wordprocessingml/2006/main" xmlns:w14="http://schemas.microsoft.com/office/word/2010/wordml" xmlns:w15="http://schemas.microsoft.com/office/word/2012/wordml" xmlns:wpg="http://schemas.microsoft.com/office/word/2010/wordprocessingGroup" xmlns:wpi="http://schemas.microsoft.com/office/word/2010/wordprocessingInk" xmlns:wne="http://schemas.microsoft.com/office/word/2006/wordml" xmlns:wps="http://schemas.microsoft.com/office/word/2010/wordprocessingShape" mc:Ignorable="w14 w15 wp14">
   <w:footnote w:type="separator" w:id="-1">
     <w:p>
       <w:pPr>
@@ -2817,7 +2210,7 @@
 </file>
 
 <file path=word/styles.xml><?xml version="1.0" encoding="utf-8"?>
-<w:styles xmlns:mc="http://schemas.openxmlformats.org/markup-compatibility/2006" xmlns:r="http://schemas.openxmlformats.org/officeDocument/2006/relationships" xmlns:w="http://schemas.openxmlformats.org/wordprocessingml/2006/main" xmlns:w14="http://schemas.microsoft.com/office/word/2010/wordml" xmlns:w15="http://schemas.microsoft.com/office/word/2012/wordml" xmlns:w16se="http://schemas.microsoft.com/office/word/2015/wordml/symex" mc:Ignorable="w14 w15 w16se">
+<w:styles xmlns:mc="http://schemas.openxmlformats.org/markup-compatibility/2006" xmlns:r="http://schemas.openxmlformats.org/officeDocument/2006/relationships" xmlns:w="http://schemas.openxmlformats.org/wordprocessingml/2006/main" xmlns:w14="http://schemas.microsoft.com/office/word/2010/wordml" xmlns:w15="http://schemas.microsoft.com/office/word/2012/wordml" mc:Ignorable="w14 w15">
   <w:docDefaults>
     <w:rPrDefault>
       <w:rPr>
@@ -3624,7 +3017,7 @@
 </file>
 
 <file path=customXml/itemProps1.xml><?xml version="1.0" encoding="utf-8"?>
-<ds:datastoreItem xmlns:ds="http://schemas.openxmlformats.org/officeDocument/2006/customXml" ds:itemID="{CE21A012-2CE2-4D13-A73D-89646BD23449}">
+<ds:datastoreItem xmlns:ds="http://schemas.openxmlformats.org/officeDocument/2006/customXml" ds:itemID="{7C713A69-0398-43D6-853B-37E93D6B69D6}">
   <ds:schemaRefs>
     <ds:schemaRef ds:uri="http://schemas.openxmlformats.org/officeDocument/2006/bibliography"/>
   </ds:schemaRefs>

</xml_diff>